<commit_message>
modified forst file in QA
</commit_message>
<xml_diff>
--- a/fifthfile.docx
+++ b/fifthfile.docx
@@ -4,7 +4,10 @@
   <w:body>
     <w:p>
       <w:r>
-        <w:t>This is the first file in QA</w:t>
+        <w:t>This is the first file in Q</w:t>
+      </w:r>
+      <w:r>
+        <w:t>A, modified version</w:t>
       </w:r>
     </w:p>
     <w:sectPr>

</xml_diff>